<commit_message>
updated amazon google microsoft question files and deleted model_cpu
</commit_message>
<xml_diff>
--- a/theory/DBMS/amazon.docx
+++ b/theory/DBMS/amazon.docx
@@ -1,6 +1,6 @@
 
 <file path=word/document.xml><?xml version="1.0" encoding="utf-8"?>
-<w:document xmlns:wpc="http://schemas.microsoft.com/office/word/2010/wordprocessingCanvas" xmlns:cx="http://schemas.microsoft.com/office/drawing/2014/chartex" xmlns:cx1="http://schemas.microsoft.com/office/drawing/2015/9/8/chartex" xmlns:mc="http://schemas.openxmlformats.org/markup-compatibility/2006" xmlns:o="urn:schemas-microsoft-com:office:office" xmlns:r="http://schemas.openxmlformats.org/officeDocument/2006/relationships" xmlns:m="http://schemas.openxmlformats.org/officeDocument/2006/math" xmlns:v="urn:schemas-microsoft-com:vml" xmlns:wp14="http://schemas.microsoft.com/office/word/2010/wordprocessingDrawing" xmlns:wp="http://schemas.openxmlformats.org/drawingml/2006/wordprocessingDrawing" xmlns:w10="urn:schemas-microsoft-com:office:word" xmlns:w="http://schemas.openxmlformats.org/wordprocessingml/2006/main" xmlns:w14="http://schemas.microsoft.com/office/word/2010/wordml" xmlns:w15="http://schemas.microsoft.com/office/word/2012/wordml" xmlns:w16se="http://schemas.microsoft.com/office/word/2015/wordml/symex" xmlns:wpg="http://schemas.microsoft.com/office/word/2010/wordprocessingGroup" xmlns:wpi="http://schemas.microsoft.com/office/word/2010/wordprocessingInk" xmlns:wne="http://schemas.microsoft.com/office/word/2006/wordml" xmlns:wps="http://schemas.microsoft.com/office/word/2010/wordprocessingShape" mc:Ignorable="w14 w15 w16se wp14">
+<w:document xmlns:wpc="http://schemas.microsoft.com/office/word/2010/wordprocessingCanvas" xmlns:cx="http://schemas.microsoft.com/office/drawing/2014/chartex" xmlns:cx1="http://schemas.microsoft.com/office/drawing/2015/9/8/chartex" xmlns:cx2="http://schemas.microsoft.com/office/drawing/2015/10/21/chartex" xmlns:cx3="http://schemas.microsoft.com/office/drawing/2016/5/9/chartex" xmlns:cx4="http://schemas.microsoft.com/office/drawing/2016/5/10/chartex" xmlns:cx5="http://schemas.microsoft.com/office/drawing/2016/5/11/chartex" xmlns:cx6="http://schemas.microsoft.com/office/drawing/2016/5/12/chartex" xmlns:cx7="http://schemas.microsoft.com/office/drawing/2016/5/13/chartex" xmlns:cx8="http://schemas.microsoft.com/office/drawing/2016/5/14/chartex" xmlns:mc="http://schemas.openxmlformats.org/markup-compatibility/2006" xmlns:aink="http://schemas.microsoft.com/office/drawing/2016/ink" xmlns:am3d="http://schemas.microsoft.com/office/drawing/2017/model3d" xmlns:o="urn:schemas-microsoft-com:office:office" xmlns:oel="http://schemas.microsoft.com/office/2019/extlst" xmlns:r="http://schemas.openxmlformats.org/officeDocument/2006/relationships" xmlns:m="http://schemas.openxmlformats.org/officeDocument/2006/math" xmlns:v="urn:schemas-microsoft-com:vml" xmlns:wp14="http://schemas.microsoft.com/office/word/2010/wordprocessingDrawing" xmlns:wp="http://schemas.openxmlformats.org/drawingml/2006/wordprocessingDrawing" xmlns:w10="urn:schemas-microsoft-com:office:word" xmlns:w="http://schemas.openxmlformats.org/wordprocessingml/2006/main" xmlns:w14="http://schemas.microsoft.com/office/word/2010/wordml" xmlns:w15="http://schemas.microsoft.com/office/word/2012/wordml" xmlns:w16cex="http://schemas.microsoft.com/office/word/2018/wordml/cex" xmlns:w16cid="http://schemas.microsoft.com/office/word/2016/wordml/cid" xmlns:w16="http://schemas.microsoft.com/office/word/2018/wordml" xmlns:w16sdtdh="http://schemas.microsoft.com/office/word/2020/wordml/sdtdatahash" xmlns:w16se="http://schemas.microsoft.com/office/word/2015/wordml/symex" xmlns:wpg="http://schemas.microsoft.com/office/word/2010/wordprocessingGroup" xmlns:wpi="http://schemas.microsoft.com/office/word/2010/wordprocessingInk" xmlns:wne="http://schemas.microsoft.com/office/word/2006/wordml" xmlns:wps="http://schemas.microsoft.com/office/word/2010/wordprocessingShape" mc:Ignorable="w14 w15 w16se w16cid w16 w16cex w16sdtdh wp14">
   <w:body>
     <w:p>
       <w:r>
@@ -192,8 +192,6 @@
       </w:r>
     </w:p>
     <w:p>
-      <w:bookmarkStart w:id="0" w:name="_GoBack"/>
-      <w:bookmarkEnd w:id="0"/>
       <w:r>
         <w:t>Q</w:t>
       </w:r>
@@ -265,6 +263,476 @@
         <w:t>30. What are the disadvantages of file processing systems?</w:t>
       </w:r>
     </w:p>
+    <w:p>
+      <w:r>
+        <w:t>Q80</w:t>
+      </w:r>
+      <w:r>
+        <w:tab/>
+        <w:t>Explain the concept of database views and their advantages.</w:t>
+      </w:r>
+    </w:p>
+    <w:p>
+      <w:r>
+        <w:t>Q81</w:t>
+      </w:r>
+      <w:r>
+        <w:tab/>
+        <w:t>Discuss the concept of database backups and recovery strategies.</w:t>
+      </w:r>
+    </w:p>
+    <w:p>
+      <w:r>
+        <w:t>Q82</w:t>
+      </w:r>
+      <w:r>
+        <w:tab/>
+        <w:t>Define a database schema.</w:t>
+      </w:r>
+    </w:p>
+    <w:p>
+      <w:r>
+        <w:t>Q83</w:t>
+      </w:r>
+      <w:r>
+        <w:tab/>
+        <w:t>Explain ACID properties briefly.</w:t>
+      </w:r>
+    </w:p>
+    <w:p>
+      <w:r>
+        <w:t>Q84</w:t>
+      </w:r>
+      <w:r>
+        <w:tab/>
+        <w:t>What are data redundancy?</w:t>
+      </w:r>
+    </w:p>
+    <w:p>
+      <w:r>
+        <w:t>Q85</w:t>
+      </w:r>
+      <w:r>
+        <w:tab/>
+        <w:t>Define database normalization briefly.</w:t>
+      </w:r>
+    </w:p>
+    <w:p>
+      <w:r>
+        <w:t>Q86</w:t>
+      </w:r>
+      <w:r>
+        <w:tab/>
+        <w:t>What is a transaction log?</w:t>
+      </w:r>
+    </w:p>
+    <w:p>
+      <w:r>
+        <w:t>Q87</w:t>
+      </w:r>
+      <w:r>
+        <w:tab/>
+        <w:t>Explain database indexing briefly.</w:t>
+      </w:r>
+    </w:p>
+    <w:p>
+      <w:r>
+        <w:lastRenderedPageBreak/>
+        <w:t>Q88</w:t>
+      </w:r>
+      <w:r>
+        <w:tab/>
+        <w:t>What are database triggers?</w:t>
+      </w:r>
+    </w:p>
+    <w:p>
+      <w:r>
+        <w:t>Q89</w:t>
+      </w:r>
+      <w:r>
+        <w:tab/>
+        <w:t>Define database backups.</w:t>
+      </w:r>
+    </w:p>
+    <w:p>
+      <w:r>
+        <w:t>Q90</w:t>
+      </w:r>
+      <w:r>
+        <w:tab/>
+        <w:t>What is a DBMS?</w:t>
+      </w:r>
+    </w:p>
+    <w:p>
+      <w:r>
+        <w:t>Q91</w:t>
+      </w:r>
+      <w:r>
+        <w:tab/>
+        <w:t>Explain primary keys.</w:t>
+      </w:r>
+    </w:p>
+    <w:p>
+      <w:r>
+        <w:t>Q92</w:t>
+      </w:r>
+      <w:r>
+        <w:tab/>
+        <w:t xml:space="preserve">How does a </w:t>
+      </w:r>
+      <w:proofErr w:type="gramStart"/>
+      <w:r>
+        <w:t>Database Management System (DBMS) handle data integrity constraints</w:t>
+      </w:r>
+      <w:proofErr w:type="gramEnd"/>
+      <w:r>
+        <w:t>, such as primary keys, foreign keys, and check constraints, to ensure data accuracy and consistency in a relational database?</w:t>
+      </w:r>
+    </w:p>
+    <w:p>
+      <w:r>
+        <w:t>Q93</w:t>
+      </w:r>
+      <w:r>
+        <w:tab/>
+        <w:t>Explain the concept of transaction isolation levels in a DBMS, including Read Uncommitted, Read Committed, Repeatable Read, and Serializable, and discuss their impact on data concurrency and consistency.</w:t>
+      </w:r>
+    </w:p>
+    <w:p>
+      <w:r>
+        <w:t>Q94</w:t>
+      </w:r>
+      <w:r>
+        <w:tab/>
+        <w:t>What are the different types of join operations available in a DBMS, such as INNER JOIN, LEFT JOIN, RIGHT JOIN, and FULL JOIN, and how do they help in combining data from multiple tables based on specified criteria?</w:t>
+      </w:r>
+    </w:p>
+    <w:p>
+      <w:r>
+        <w:t>Q95</w:t>
+      </w:r>
+      <w:r>
+        <w:tab/>
+        <w:t>Discuss the role of database indexes in a DBMS and the factors to consider when selecting an appropriate indexing strategy, including index types (B-tree, hash, bitmap) and index cardinality.</w:t>
+      </w:r>
+    </w:p>
+    <w:p>
+      <w:r>
+        <w:t>Q96</w:t>
+      </w:r>
+      <w:r>
+        <w:tab/>
+        <w:t>Explain the process of query optimization in a DBMS, including steps like query parsing, query rewriting, query transformation, and cost-based optimization, and how it improves query performance.</w:t>
+      </w:r>
+    </w:p>
+    <w:p>
+      <w:r>
+        <w:t>Q97</w:t>
+      </w:r>
+      <w:r>
+        <w:tab/>
+        <w:t>How does a DBMS handle data concurrency and manage resource contention in a multi-user environment, utilizing techniques like locking, latching, and timestamp-based concurrency control?</w:t>
+      </w:r>
+    </w:p>
+    <w:p>
+      <w:r>
+        <w:t>Q98</w:t>
+      </w:r>
+      <w:r>
+        <w:tab/>
+        <w:t>Discuss the advantages and disadvantages of different database storage models, such as file-based storage, page-based storage, and tablespace-based storage, in terms of data access efficiency, scalability, and fault tolerance.</w:t>
+      </w:r>
+    </w:p>
+    <w:p>
+      <w:r>
+        <w:t>Q99</w:t>
+      </w:r>
+      <w:r>
+        <w:tab/>
+        <w:t>Explain the concept of database normalization and its different normal forms (1NF, 2NF, 3NF, BCNF), highlighting the benefits of achieving a well-normalized database schema in terms of data redundancy reduction and data consistency.</w:t>
+      </w:r>
+    </w:p>
+    <w:p>
+      <w:r>
+        <w:t>Q100</w:t>
+      </w:r>
+      <w:r>
+        <w:tab/>
+        <w:t>What are the various backup and recovery strategies implemented by a DBMS, including full backups, incremental backups, differential backups, and point-in-time recovery, and how do they ensure data availability and data loss prevention?</w:t>
+      </w:r>
+    </w:p>
+    <w:p>
+      <w:r>
+        <w:t>Q58</w:t>
+      </w:r>
+      <w:r>
+        <w:tab/>
+        <w:t>What are the benefits of using materialized views in a database?</w:t>
+      </w:r>
+    </w:p>
+    <w:p>
+      <w:r>
+        <w:t>Q59</w:t>
+      </w:r>
+      <w:r>
+        <w:tab/>
+        <w:t>Explain the role of triggers in enforcing data integrity constraints.</w:t>
+      </w:r>
+    </w:p>
+    <w:p>
+      <w:r>
+        <w:t>Q60</w:t>
+      </w:r>
+      <w:r>
+        <w:tab/>
+        <w:t>Discuss the significance of database locking for concurrency control.</w:t>
+      </w:r>
+    </w:p>
+    <w:p>
+      <w:r>
+        <w:t>Q61</w:t>
+      </w:r>
+      <w:r>
+        <w:tab/>
+        <w:t>What are the ACID properties and how do they ensure transactional consistency?</w:t>
+      </w:r>
+    </w:p>
+    <w:p>
+      <w:r>
+        <w:t>Q62</w:t>
+      </w:r>
+      <w:r>
+        <w:tab/>
+        <w:t>Explain normalization in database design with a brief example.</w:t>
+      </w:r>
+    </w:p>
+    <w:p>
+      <w:r>
+        <w:t>Q63</w:t>
+      </w:r>
+      <w:r>
+        <w:tab/>
+        <w:t>What are primary and foreign keys in a database?</w:t>
+      </w:r>
+    </w:p>
+    <w:p>
+      <w:r>
+        <w:t>Q64</w:t>
+      </w:r>
+      <w:r>
+        <w:tab/>
+        <w:t>Define SQL and its purpose in managing databases.</w:t>
+      </w:r>
+    </w:p>
+    <w:p>
+      <w:r>
+        <w:t>Q65</w:t>
+      </w:r>
+      <w:r>
+        <w:tab/>
+        <w:t>What is a transaction log and how does it ensure durability?</w:t>
+      </w:r>
+    </w:p>
+    <w:p>
+      <w:r>
+        <w:t>Q66</w:t>
+      </w:r>
+      <w:r>
+        <w:tab/>
+        <w:t>Discuss database indexing and its impact on query performance.</w:t>
+      </w:r>
+    </w:p>
+    <w:p>
+      <w:r>
+        <w:t>Q67</w:t>
+      </w:r>
+      <w:r>
+        <w:tab/>
+        <w:t>Explain the role of a database administrator (DBA) briefly.</w:t>
+      </w:r>
+    </w:p>
+    <w:p>
+      <w:r>
+        <w:t>Q68</w:t>
+      </w:r>
+      <w:r>
+        <w:tab/>
+        <w:t>What is database denormalization and when is it useful?</w:t>
+      </w:r>
+    </w:p>
+    <w:p>
+      <w:r>
+        <w:t>Q69</w:t>
+      </w:r>
+      <w:r>
+        <w:tab/>
+        <w:t>Discuss database replication and its benefits in data management.</w:t>
+      </w:r>
+    </w:p>
+    <w:p>
+      <w:r>
+        <w:t>Q70</w:t>
+      </w:r>
+      <w:r>
+        <w:tab/>
+        <w:t>Explain database locking and its significance in concurrent access.</w:t>
+      </w:r>
+    </w:p>
+    <w:p>
+      <w:r>
+        <w:t>Q71</w:t>
+      </w:r>
+      <w:r>
+        <w:tab/>
+        <w:t>Define ACID properties and their importance in database transactions.</w:t>
+      </w:r>
+    </w:p>
+    <w:p>
+      <w:r>
+        <w:t>Q72</w:t>
+      </w:r>
+      <w:r>
+        <w:tab/>
+        <w:t>What is the purpose of a data dictionary in a DBMS?</w:t>
+      </w:r>
+    </w:p>
+    <w:p>
+      <w:r>
+        <w:t>Q73</w:t>
+      </w:r>
+      <w:r>
+        <w:tab/>
+        <w:t>Discuss the concept of database normalization and its different forms.</w:t>
+      </w:r>
+    </w:p>
+    <w:p>
+      <w:r>
+        <w:t>Q74</w:t>
+      </w:r>
+      <w:r>
+        <w:tab/>
+        <w:t>Explain the role of indexes in a database and their types.</w:t>
+      </w:r>
+    </w:p>
+    <w:p>
+      <w:r>
+        <w:lastRenderedPageBreak/>
+        <w:t>Q75</w:t>
+      </w:r>
+      <w:r>
+        <w:tab/>
+        <w:t>What are triggers in a database and how do they work?</w:t>
+      </w:r>
+    </w:p>
+    <w:p>
+      <w:r>
+        <w:t>Q76</w:t>
+      </w:r>
+      <w:r>
+        <w:tab/>
+        <w:t>Define database mirroring and its use in high availability.</w:t>
+      </w:r>
+    </w:p>
+    <w:p>
+      <w:r>
+        <w:t>Q77</w:t>
+      </w:r>
+      <w:r>
+        <w:tab/>
+        <w:t>Explain database partitioning and its benefits in performance optimization.</w:t>
+      </w:r>
+    </w:p>
+    <w:p>
+      <w:r>
+        <w:t>Q78</w:t>
+      </w:r>
+      <w:r>
+        <w:tab/>
+        <w:t>Discuss the differences between OLTP and OLAP databases.</w:t>
+      </w:r>
+    </w:p>
+    <w:p>
+      <w:r>
+        <w:t>Q79</w:t>
+      </w:r>
+      <w:r>
+        <w:tab/>
+        <w:t>What is the purpose of a transaction log in a DBMS?</w:t>
+      </w:r>
+    </w:p>
+    <w:p>
+      <w:r>
+        <w:t>Q101</w:t>
+      </w:r>
+      <w:r>
+        <w:tab/>
+        <w:t>Discuss the role of database views in a DBMS and their significance in providing a logical abstraction of data, simplifying complex queries, and enforcing data security by restricting access to sensitive information.</w:t>
+      </w:r>
+    </w:p>
+    <w:p>
+      <w:r>
+        <w:t>Q102</w:t>
+      </w:r>
+      <w:r>
+        <w:tab/>
+        <w:t>Explain the concept of database replication in a DBMS and its application in achieving data redundancy, load balancing, and fault tolerance, considering techniques like master-slave replication and multi-master replication.</w:t>
+      </w:r>
+    </w:p>
+    <w:p>
+      <w:r>
+        <w:t>Q103</w:t>
+      </w:r>
+      <w:r>
+        <w:tab/>
+        <w:t>How does a DBMS handle data integrity in the presence of concurrent transactions and what mechanisms are used for transaction management, including locking, logging, and undo/redo operations?</w:t>
+      </w:r>
+    </w:p>
+    <w:p>
+      <w:r>
+        <w:t>Q104</w:t>
+      </w:r>
+      <w:r>
+        <w:tab/>
+        <w:t>Discuss the differences between a physical and a logical database design in a DBMS, emphasizing the importance of a well-designed database schema in terms of data efficiency, data integrity, and ease of maintenance.</w:t>
+      </w:r>
+    </w:p>
+    <w:p>
+      <w:r>
+        <w:t>Q105</w:t>
+      </w:r>
+      <w:r>
+        <w:tab/>
+        <w:t>What are the various security measures implemented by a DBMS to protect sensitive data, including access control mechanisms, authentication, authorization, encryption, and auditing? How does it ensure data privacy and prevent unauthorized access?</w:t>
+      </w:r>
+    </w:p>
+    <w:p>
+      <w:r>
+        <w:t>Q106</w:t>
+      </w:r>
+      <w:r>
+        <w:tab/>
+        <w:t>Explain the concept of database triggers in a DBMS and their use in automating specific actions or enforcing business rules based on predefined conditions, such as before or after data modification operations (INSERT, UPDATE, DELETE).</w:t>
+      </w:r>
+    </w:p>
+    <w:p>
+      <w:r>
+        <w:t>Q107</w:t>
+      </w:r>
+      <w:r>
+        <w:tab/>
+        <w:t>How does a DBMS handle query optimization and execution plans, including techniques like cost-based optimization, query parsing, query rewriting, plan generation, and plan caching? How does it ensure efficient query processing?</w:t>
+      </w:r>
+    </w:p>
+    <w:p>
+      <w:r>
+        <w:t>Q108</w:t>
+      </w:r>
+      <w:r>
+        <w:tab/>
+        <w:t>Discuss the concept of database metadata in a DBMS, including the information stored in system catalog tables, such as table and column definitions, indexes, constraints, and statistics, and its role in managing and understanding the database structure.</w:t>
+      </w:r>
+    </w:p>
+    <w:p/>
     <w:p/>
     <w:sectPr>
       <w:pgSz w:w="11906" w:h="16838"/>
@@ -277,7 +745,7 @@
 </file>
 
 <file path=word/styles.xml><?xml version="1.0" encoding="utf-8"?>
-<w:styles xmlns:mc="http://schemas.openxmlformats.org/markup-compatibility/2006" xmlns:r="http://schemas.openxmlformats.org/officeDocument/2006/relationships" xmlns:w="http://schemas.openxmlformats.org/wordprocessingml/2006/main" xmlns:w14="http://schemas.microsoft.com/office/word/2010/wordml" xmlns:w15="http://schemas.microsoft.com/office/word/2012/wordml" xmlns:w16se="http://schemas.microsoft.com/office/word/2015/wordml/symex" mc:Ignorable="w14 w15 w16se">
+<w:styles xmlns:mc="http://schemas.openxmlformats.org/markup-compatibility/2006" xmlns:r="http://schemas.openxmlformats.org/officeDocument/2006/relationships" xmlns:w="http://schemas.openxmlformats.org/wordprocessingml/2006/main" xmlns:w14="http://schemas.microsoft.com/office/word/2010/wordml" xmlns:w15="http://schemas.microsoft.com/office/word/2012/wordml" xmlns:w16cex="http://schemas.microsoft.com/office/word/2018/wordml/cex" xmlns:w16cid="http://schemas.microsoft.com/office/word/2016/wordml/cid" xmlns:w16="http://schemas.microsoft.com/office/word/2018/wordml" xmlns:w16sdtdh="http://schemas.microsoft.com/office/word/2020/wordml/sdtdatahash" xmlns:w16se="http://schemas.microsoft.com/office/word/2015/wordml/symex" mc:Ignorable="w14 w15 w16se w16cid w16 w16cex w16sdtdh">
   <w:docDefaults>
     <w:rPrDefault>
       <w:rPr>
@@ -295,7 +763,7 @@
       </w:pPr>
     </w:pPrDefault>
   </w:docDefaults>
-  <w:latentStyles w:defLockedState="0" w:defUIPriority="99" w:defSemiHidden="0" w:defUnhideWhenUsed="0" w:defQFormat="0" w:count="371">
+  <w:latentStyles w:defLockedState="0" w:defUIPriority="99" w:defSemiHidden="0" w:defUnhideWhenUsed="0" w:defQFormat="0" w:count="376">
     <w:lsdException w:name="Normal" w:uiPriority="0" w:qFormat="1"/>
     <w:lsdException w:name="heading 1" w:uiPriority="9" w:qFormat="1"/>
     <w:lsdException w:name="heading 2" w:semiHidden="1" w:uiPriority="9" w:unhideWhenUsed="1" w:qFormat="1"/>
@@ -667,6 +1135,11 @@
     <w:lsdException w:name="List Table 5 Dark Accent 6" w:uiPriority="50"/>
     <w:lsdException w:name="List Table 6 Colorful Accent 6" w:uiPriority="51"/>
     <w:lsdException w:name="List Table 7 Colorful Accent 6" w:uiPriority="52"/>
+    <w:lsdException w:name="Mention" w:semiHidden="1" w:unhideWhenUsed="1"/>
+    <w:lsdException w:name="Smart Hyperlink" w:semiHidden="1" w:unhideWhenUsed="1"/>
+    <w:lsdException w:name="Hashtag" w:semiHidden="1" w:unhideWhenUsed="1"/>
+    <w:lsdException w:name="Unresolved Mention" w:semiHidden="1" w:unhideWhenUsed="1"/>
+    <w:lsdException w:name="Smart Link" w:semiHidden="1" w:unhideWhenUsed="1"/>
   </w:latentStyles>
   <w:style w:type="paragraph" w:default="1" w:styleId="Normal">
     <w:name w:val="Normal"/>

</xml_diff>

<commit_message>
updated amazon google microsoft question files and deleted model_cpu (#12)
</commit_message>
<xml_diff>
--- a/theory/DBMS/amazon.docx
+++ b/theory/DBMS/amazon.docx
@@ -1,6 +1,6 @@
 
 <file path=word/document.xml><?xml version="1.0" encoding="utf-8"?>
-<w:document xmlns:wpc="http://schemas.microsoft.com/office/word/2010/wordprocessingCanvas" xmlns:cx="http://schemas.microsoft.com/office/drawing/2014/chartex" xmlns:cx1="http://schemas.microsoft.com/office/drawing/2015/9/8/chartex" xmlns:mc="http://schemas.openxmlformats.org/markup-compatibility/2006" xmlns:o="urn:schemas-microsoft-com:office:office" xmlns:r="http://schemas.openxmlformats.org/officeDocument/2006/relationships" xmlns:m="http://schemas.openxmlformats.org/officeDocument/2006/math" xmlns:v="urn:schemas-microsoft-com:vml" xmlns:wp14="http://schemas.microsoft.com/office/word/2010/wordprocessingDrawing" xmlns:wp="http://schemas.openxmlformats.org/drawingml/2006/wordprocessingDrawing" xmlns:w10="urn:schemas-microsoft-com:office:word" xmlns:w="http://schemas.openxmlformats.org/wordprocessingml/2006/main" xmlns:w14="http://schemas.microsoft.com/office/word/2010/wordml" xmlns:w15="http://schemas.microsoft.com/office/word/2012/wordml" xmlns:w16se="http://schemas.microsoft.com/office/word/2015/wordml/symex" xmlns:wpg="http://schemas.microsoft.com/office/word/2010/wordprocessingGroup" xmlns:wpi="http://schemas.microsoft.com/office/word/2010/wordprocessingInk" xmlns:wne="http://schemas.microsoft.com/office/word/2006/wordml" xmlns:wps="http://schemas.microsoft.com/office/word/2010/wordprocessingShape" mc:Ignorable="w14 w15 w16se wp14">
+<w:document xmlns:wpc="http://schemas.microsoft.com/office/word/2010/wordprocessingCanvas" xmlns:cx="http://schemas.microsoft.com/office/drawing/2014/chartex" xmlns:cx1="http://schemas.microsoft.com/office/drawing/2015/9/8/chartex" xmlns:cx2="http://schemas.microsoft.com/office/drawing/2015/10/21/chartex" xmlns:cx3="http://schemas.microsoft.com/office/drawing/2016/5/9/chartex" xmlns:cx4="http://schemas.microsoft.com/office/drawing/2016/5/10/chartex" xmlns:cx5="http://schemas.microsoft.com/office/drawing/2016/5/11/chartex" xmlns:cx6="http://schemas.microsoft.com/office/drawing/2016/5/12/chartex" xmlns:cx7="http://schemas.microsoft.com/office/drawing/2016/5/13/chartex" xmlns:cx8="http://schemas.microsoft.com/office/drawing/2016/5/14/chartex" xmlns:mc="http://schemas.openxmlformats.org/markup-compatibility/2006" xmlns:aink="http://schemas.microsoft.com/office/drawing/2016/ink" xmlns:am3d="http://schemas.microsoft.com/office/drawing/2017/model3d" xmlns:o="urn:schemas-microsoft-com:office:office" xmlns:oel="http://schemas.microsoft.com/office/2019/extlst" xmlns:r="http://schemas.openxmlformats.org/officeDocument/2006/relationships" xmlns:m="http://schemas.openxmlformats.org/officeDocument/2006/math" xmlns:v="urn:schemas-microsoft-com:vml" xmlns:wp14="http://schemas.microsoft.com/office/word/2010/wordprocessingDrawing" xmlns:wp="http://schemas.openxmlformats.org/drawingml/2006/wordprocessingDrawing" xmlns:w10="urn:schemas-microsoft-com:office:word" xmlns:w="http://schemas.openxmlformats.org/wordprocessingml/2006/main" xmlns:w14="http://schemas.microsoft.com/office/word/2010/wordml" xmlns:w15="http://schemas.microsoft.com/office/word/2012/wordml" xmlns:w16cex="http://schemas.microsoft.com/office/word/2018/wordml/cex" xmlns:w16cid="http://schemas.microsoft.com/office/word/2016/wordml/cid" xmlns:w16="http://schemas.microsoft.com/office/word/2018/wordml" xmlns:w16sdtdh="http://schemas.microsoft.com/office/word/2020/wordml/sdtdatahash" xmlns:w16se="http://schemas.microsoft.com/office/word/2015/wordml/symex" xmlns:wpg="http://schemas.microsoft.com/office/word/2010/wordprocessingGroup" xmlns:wpi="http://schemas.microsoft.com/office/word/2010/wordprocessingInk" xmlns:wne="http://schemas.microsoft.com/office/word/2006/wordml" xmlns:wps="http://schemas.microsoft.com/office/word/2010/wordprocessingShape" mc:Ignorable="w14 w15 w16se w16cid w16 w16cex w16sdtdh wp14">
   <w:body>
     <w:p>
       <w:r>
@@ -192,8 +192,6 @@
       </w:r>
     </w:p>
     <w:p>
-      <w:bookmarkStart w:id="0" w:name="_GoBack"/>
-      <w:bookmarkEnd w:id="0"/>
       <w:r>
         <w:t>Q</w:t>
       </w:r>
@@ -265,6 +263,476 @@
         <w:t>30. What are the disadvantages of file processing systems?</w:t>
       </w:r>
     </w:p>
+    <w:p>
+      <w:r>
+        <w:t>Q80</w:t>
+      </w:r>
+      <w:r>
+        <w:tab/>
+        <w:t>Explain the concept of database views and their advantages.</w:t>
+      </w:r>
+    </w:p>
+    <w:p>
+      <w:r>
+        <w:t>Q81</w:t>
+      </w:r>
+      <w:r>
+        <w:tab/>
+        <w:t>Discuss the concept of database backups and recovery strategies.</w:t>
+      </w:r>
+    </w:p>
+    <w:p>
+      <w:r>
+        <w:t>Q82</w:t>
+      </w:r>
+      <w:r>
+        <w:tab/>
+        <w:t>Define a database schema.</w:t>
+      </w:r>
+    </w:p>
+    <w:p>
+      <w:r>
+        <w:t>Q83</w:t>
+      </w:r>
+      <w:r>
+        <w:tab/>
+        <w:t>Explain ACID properties briefly.</w:t>
+      </w:r>
+    </w:p>
+    <w:p>
+      <w:r>
+        <w:t>Q84</w:t>
+      </w:r>
+      <w:r>
+        <w:tab/>
+        <w:t>What are data redundancy?</w:t>
+      </w:r>
+    </w:p>
+    <w:p>
+      <w:r>
+        <w:t>Q85</w:t>
+      </w:r>
+      <w:r>
+        <w:tab/>
+        <w:t>Define database normalization briefly.</w:t>
+      </w:r>
+    </w:p>
+    <w:p>
+      <w:r>
+        <w:t>Q86</w:t>
+      </w:r>
+      <w:r>
+        <w:tab/>
+        <w:t>What is a transaction log?</w:t>
+      </w:r>
+    </w:p>
+    <w:p>
+      <w:r>
+        <w:t>Q87</w:t>
+      </w:r>
+      <w:r>
+        <w:tab/>
+        <w:t>Explain database indexing briefly.</w:t>
+      </w:r>
+    </w:p>
+    <w:p>
+      <w:r>
+        <w:lastRenderedPageBreak/>
+        <w:t>Q88</w:t>
+      </w:r>
+      <w:r>
+        <w:tab/>
+        <w:t>What are database triggers?</w:t>
+      </w:r>
+    </w:p>
+    <w:p>
+      <w:r>
+        <w:t>Q89</w:t>
+      </w:r>
+      <w:r>
+        <w:tab/>
+        <w:t>Define database backups.</w:t>
+      </w:r>
+    </w:p>
+    <w:p>
+      <w:r>
+        <w:t>Q90</w:t>
+      </w:r>
+      <w:r>
+        <w:tab/>
+        <w:t>What is a DBMS?</w:t>
+      </w:r>
+    </w:p>
+    <w:p>
+      <w:r>
+        <w:t>Q91</w:t>
+      </w:r>
+      <w:r>
+        <w:tab/>
+        <w:t>Explain primary keys.</w:t>
+      </w:r>
+    </w:p>
+    <w:p>
+      <w:r>
+        <w:t>Q92</w:t>
+      </w:r>
+      <w:r>
+        <w:tab/>
+        <w:t xml:space="preserve">How does a </w:t>
+      </w:r>
+      <w:proofErr w:type="gramStart"/>
+      <w:r>
+        <w:t>Database Management System (DBMS) handle data integrity constraints</w:t>
+      </w:r>
+      <w:proofErr w:type="gramEnd"/>
+      <w:r>
+        <w:t>, such as primary keys, foreign keys, and check constraints, to ensure data accuracy and consistency in a relational database?</w:t>
+      </w:r>
+    </w:p>
+    <w:p>
+      <w:r>
+        <w:t>Q93</w:t>
+      </w:r>
+      <w:r>
+        <w:tab/>
+        <w:t>Explain the concept of transaction isolation levels in a DBMS, including Read Uncommitted, Read Committed, Repeatable Read, and Serializable, and discuss their impact on data concurrency and consistency.</w:t>
+      </w:r>
+    </w:p>
+    <w:p>
+      <w:r>
+        <w:t>Q94</w:t>
+      </w:r>
+      <w:r>
+        <w:tab/>
+        <w:t>What are the different types of join operations available in a DBMS, such as INNER JOIN, LEFT JOIN, RIGHT JOIN, and FULL JOIN, and how do they help in combining data from multiple tables based on specified criteria?</w:t>
+      </w:r>
+    </w:p>
+    <w:p>
+      <w:r>
+        <w:t>Q95</w:t>
+      </w:r>
+      <w:r>
+        <w:tab/>
+        <w:t>Discuss the role of database indexes in a DBMS and the factors to consider when selecting an appropriate indexing strategy, including index types (B-tree, hash, bitmap) and index cardinality.</w:t>
+      </w:r>
+    </w:p>
+    <w:p>
+      <w:r>
+        <w:t>Q96</w:t>
+      </w:r>
+      <w:r>
+        <w:tab/>
+        <w:t>Explain the process of query optimization in a DBMS, including steps like query parsing, query rewriting, query transformation, and cost-based optimization, and how it improves query performance.</w:t>
+      </w:r>
+    </w:p>
+    <w:p>
+      <w:r>
+        <w:t>Q97</w:t>
+      </w:r>
+      <w:r>
+        <w:tab/>
+        <w:t>How does a DBMS handle data concurrency and manage resource contention in a multi-user environment, utilizing techniques like locking, latching, and timestamp-based concurrency control?</w:t>
+      </w:r>
+    </w:p>
+    <w:p>
+      <w:r>
+        <w:t>Q98</w:t>
+      </w:r>
+      <w:r>
+        <w:tab/>
+        <w:t>Discuss the advantages and disadvantages of different database storage models, such as file-based storage, page-based storage, and tablespace-based storage, in terms of data access efficiency, scalability, and fault tolerance.</w:t>
+      </w:r>
+    </w:p>
+    <w:p>
+      <w:r>
+        <w:t>Q99</w:t>
+      </w:r>
+      <w:r>
+        <w:tab/>
+        <w:t>Explain the concept of database normalization and its different normal forms (1NF, 2NF, 3NF, BCNF), highlighting the benefits of achieving a well-normalized database schema in terms of data redundancy reduction and data consistency.</w:t>
+      </w:r>
+    </w:p>
+    <w:p>
+      <w:r>
+        <w:t>Q100</w:t>
+      </w:r>
+      <w:r>
+        <w:tab/>
+        <w:t>What are the various backup and recovery strategies implemented by a DBMS, including full backups, incremental backups, differential backups, and point-in-time recovery, and how do they ensure data availability and data loss prevention?</w:t>
+      </w:r>
+    </w:p>
+    <w:p>
+      <w:r>
+        <w:t>Q58</w:t>
+      </w:r>
+      <w:r>
+        <w:tab/>
+        <w:t>What are the benefits of using materialized views in a database?</w:t>
+      </w:r>
+    </w:p>
+    <w:p>
+      <w:r>
+        <w:t>Q59</w:t>
+      </w:r>
+      <w:r>
+        <w:tab/>
+        <w:t>Explain the role of triggers in enforcing data integrity constraints.</w:t>
+      </w:r>
+    </w:p>
+    <w:p>
+      <w:r>
+        <w:t>Q60</w:t>
+      </w:r>
+      <w:r>
+        <w:tab/>
+        <w:t>Discuss the significance of database locking for concurrency control.</w:t>
+      </w:r>
+    </w:p>
+    <w:p>
+      <w:r>
+        <w:t>Q61</w:t>
+      </w:r>
+      <w:r>
+        <w:tab/>
+        <w:t>What are the ACID properties and how do they ensure transactional consistency?</w:t>
+      </w:r>
+    </w:p>
+    <w:p>
+      <w:r>
+        <w:t>Q62</w:t>
+      </w:r>
+      <w:r>
+        <w:tab/>
+        <w:t>Explain normalization in database design with a brief example.</w:t>
+      </w:r>
+    </w:p>
+    <w:p>
+      <w:r>
+        <w:t>Q63</w:t>
+      </w:r>
+      <w:r>
+        <w:tab/>
+        <w:t>What are primary and foreign keys in a database?</w:t>
+      </w:r>
+    </w:p>
+    <w:p>
+      <w:r>
+        <w:t>Q64</w:t>
+      </w:r>
+      <w:r>
+        <w:tab/>
+        <w:t>Define SQL and its purpose in managing databases.</w:t>
+      </w:r>
+    </w:p>
+    <w:p>
+      <w:r>
+        <w:t>Q65</w:t>
+      </w:r>
+      <w:r>
+        <w:tab/>
+        <w:t>What is a transaction log and how does it ensure durability?</w:t>
+      </w:r>
+    </w:p>
+    <w:p>
+      <w:r>
+        <w:t>Q66</w:t>
+      </w:r>
+      <w:r>
+        <w:tab/>
+        <w:t>Discuss database indexing and its impact on query performance.</w:t>
+      </w:r>
+    </w:p>
+    <w:p>
+      <w:r>
+        <w:t>Q67</w:t>
+      </w:r>
+      <w:r>
+        <w:tab/>
+        <w:t>Explain the role of a database administrator (DBA) briefly.</w:t>
+      </w:r>
+    </w:p>
+    <w:p>
+      <w:r>
+        <w:t>Q68</w:t>
+      </w:r>
+      <w:r>
+        <w:tab/>
+        <w:t>What is database denormalization and when is it useful?</w:t>
+      </w:r>
+    </w:p>
+    <w:p>
+      <w:r>
+        <w:t>Q69</w:t>
+      </w:r>
+      <w:r>
+        <w:tab/>
+        <w:t>Discuss database replication and its benefits in data management.</w:t>
+      </w:r>
+    </w:p>
+    <w:p>
+      <w:r>
+        <w:t>Q70</w:t>
+      </w:r>
+      <w:r>
+        <w:tab/>
+        <w:t>Explain database locking and its significance in concurrent access.</w:t>
+      </w:r>
+    </w:p>
+    <w:p>
+      <w:r>
+        <w:t>Q71</w:t>
+      </w:r>
+      <w:r>
+        <w:tab/>
+        <w:t>Define ACID properties and their importance in database transactions.</w:t>
+      </w:r>
+    </w:p>
+    <w:p>
+      <w:r>
+        <w:t>Q72</w:t>
+      </w:r>
+      <w:r>
+        <w:tab/>
+        <w:t>What is the purpose of a data dictionary in a DBMS?</w:t>
+      </w:r>
+    </w:p>
+    <w:p>
+      <w:r>
+        <w:t>Q73</w:t>
+      </w:r>
+      <w:r>
+        <w:tab/>
+        <w:t>Discuss the concept of database normalization and its different forms.</w:t>
+      </w:r>
+    </w:p>
+    <w:p>
+      <w:r>
+        <w:t>Q74</w:t>
+      </w:r>
+      <w:r>
+        <w:tab/>
+        <w:t>Explain the role of indexes in a database and their types.</w:t>
+      </w:r>
+    </w:p>
+    <w:p>
+      <w:r>
+        <w:lastRenderedPageBreak/>
+        <w:t>Q75</w:t>
+      </w:r>
+      <w:r>
+        <w:tab/>
+        <w:t>What are triggers in a database and how do they work?</w:t>
+      </w:r>
+    </w:p>
+    <w:p>
+      <w:r>
+        <w:t>Q76</w:t>
+      </w:r>
+      <w:r>
+        <w:tab/>
+        <w:t>Define database mirroring and its use in high availability.</w:t>
+      </w:r>
+    </w:p>
+    <w:p>
+      <w:r>
+        <w:t>Q77</w:t>
+      </w:r>
+      <w:r>
+        <w:tab/>
+        <w:t>Explain database partitioning and its benefits in performance optimization.</w:t>
+      </w:r>
+    </w:p>
+    <w:p>
+      <w:r>
+        <w:t>Q78</w:t>
+      </w:r>
+      <w:r>
+        <w:tab/>
+        <w:t>Discuss the differences between OLTP and OLAP databases.</w:t>
+      </w:r>
+    </w:p>
+    <w:p>
+      <w:r>
+        <w:t>Q79</w:t>
+      </w:r>
+      <w:r>
+        <w:tab/>
+        <w:t>What is the purpose of a transaction log in a DBMS?</w:t>
+      </w:r>
+    </w:p>
+    <w:p>
+      <w:r>
+        <w:t>Q101</w:t>
+      </w:r>
+      <w:r>
+        <w:tab/>
+        <w:t>Discuss the role of database views in a DBMS and their significance in providing a logical abstraction of data, simplifying complex queries, and enforcing data security by restricting access to sensitive information.</w:t>
+      </w:r>
+    </w:p>
+    <w:p>
+      <w:r>
+        <w:t>Q102</w:t>
+      </w:r>
+      <w:r>
+        <w:tab/>
+        <w:t>Explain the concept of database replication in a DBMS and its application in achieving data redundancy, load balancing, and fault tolerance, considering techniques like master-slave replication and multi-master replication.</w:t>
+      </w:r>
+    </w:p>
+    <w:p>
+      <w:r>
+        <w:t>Q103</w:t>
+      </w:r>
+      <w:r>
+        <w:tab/>
+        <w:t>How does a DBMS handle data integrity in the presence of concurrent transactions and what mechanisms are used for transaction management, including locking, logging, and undo/redo operations?</w:t>
+      </w:r>
+    </w:p>
+    <w:p>
+      <w:r>
+        <w:t>Q104</w:t>
+      </w:r>
+      <w:r>
+        <w:tab/>
+        <w:t>Discuss the differences between a physical and a logical database design in a DBMS, emphasizing the importance of a well-designed database schema in terms of data efficiency, data integrity, and ease of maintenance.</w:t>
+      </w:r>
+    </w:p>
+    <w:p>
+      <w:r>
+        <w:t>Q105</w:t>
+      </w:r>
+      <w:r>
+        <w:tab/>
+        <w:t>What are the various security measures implemented by a DBMS to protect sensitive data, including access control mechanisms, authentication, authorization, encryption, and auditing? How does it ensure data privacy and prevent unauthorized access?</w:t>
+      </w:r>
+    </w:p>
+    <w:p>
+      <w:r>
+        <w:t>Q106</w:t>
+      </w:r>
+      <w:r>
+        <w:tab/>
+        <w:t>Explain the concept of database triggers in a DBMS and their use in automating specific actions or enforcing business rules based on predefined conditions, such as before or after data modification operations (INSERT, UPDATE, DELETE).</w:t>
+      </w:r>
+    </w:p>
+    <w:p>
+      <w:r>
+        <w:t>Q107</w:t>
+      </w:r>
+      <w:r>
+        <w:tab/>
+        <w:t>How does a DBMS handle query optimization and execution plans, including techniques like cost-based optimization, query parsing, query rewriting, plan generation, and plan caching? How does it ensure efficient query processing?</w:t>
+      </w:r>
+    </w:p>
+    <w:p>
+      <w:r>
+        <w:t>Q108</w:t>
+      </w:r>
+      <w:r>
+        <w:tab/>
+        <w:t>Discuss the concept of database metadata in a DBMS, including the information stored in system catalog tables, such as table and column definitions, indexes, constraints, and statistics, and its role in managing and understanding the database structure.</w:t>
+      </w:r>
+    </w:p>
+    <w:p/>
     <w:p/>
     <w:sectPr>
       <w:pgSz w:w="11906" w:h="16838"/>
@@ -277,7 +745,7 @@
 </file>
 
 <file path=word/styles.xml><?xml version="1.0" encoding="utf-8"?>
-<w:styles xmlns:mc="http://schemas.openxmlformats.org/markup-compatibility/2006" xmlns:r="http://schemas.openxmlformats.org/officeDocument/2006/relationships" xmlns:w="http://schemas.openxmlformats.org/wordprocessingml/2006/main" xmlns:w14="http://schemas.microsoft.com/office/word/2010/wordml" xmlns:w15="http://schemas.microsoft.com/office/word/2012/wordml" xmlns:w16se="http://schemas.microsoft.com/office/word/2015/wordml/symex" mc:Ignorable="w14 w15 w16se">
+<w:styles xmlns:mc="http://schemas.openxmlformats.org/markup-compatibility/2006" xmlns:r="http://schemas.openxmlformats.org/officeDocument/2006/relationships" xmlns:w="http://schemas.openxmlformats.org/wordprocessingml/2006/main" xmlns:w14="http://schemas.microsoft.com/office/word/2010/wordml" xmlns:w15="http://schemas.microsoft.com/office/word/2012/wordml" xmlns:w16cex="http://schemas.microsoft.com/office/word/2018/wordml/cex" xmlns:w16cid="http://schemas.microsoft.com/office/word/2016/wordml/cid" xmlns:w16="http://schemas.microsoft.com/office/word/2018/wordml" xmlns:w16sdtdh="http://schemas.microsoft.com/office/word/2020/wordml/sdtdatahash" xmlns:w16se="http://schemas.microsoft.com/office/word/2015/wordml/symex" mc:Ignorable="w14 w15 w16se w16cid w16 w16cex w16sdtdh">
   <w:docDefaults>
     <w:rPrDefault>
       <w:rPr>
@@ -295,7 +763,7 @@
       </w:pPr>
     </w:pPrDefault>
   </w:docDefaults>
-  <w:latentStyles w:defLockedState="0" w:defUIPriority="99" w:defSemiHidden="0" w:defUnhideWhenUsed="0" w:defQFormat="0" w:count="371">
+  <w:latentStyles w:defLockedState="0" w:defUIPriority="99" w:defSemiHidden="0" w:defUnhideWhenUsed="0" w:defQFormat="0" w:count="376">
     <w:lsdException w:name="Normal" w:uiPriority="0" w:qFormat="1"/>
     <w:lsdException w:name="heading 1" w:uiPriority="9" w:qFormat="1"/>
     <w:lsdException w:name="heading 2" w:semiHidden="1" w:uiPriority="9" w:unhideWhenUsed="1" w:qFormat="1"/>
@@ -667,6 +1135,11 @@
     <w:lsdException w:name="List Table 5 Dark Accent 6" w:uiPriority="50"/>
     <w:lsdException w:name="List Table 6 Colorful Accent 6" w:uiPriority="51"/>
     <w:lsdException w:name="List Table 7 Colorful Accent 6" w:uiPriority="52"/>
+    <w:lsdException w:name="Mention" w:semiHidden="1" w:unhideWhenUsed="1"/>
+    <w:lsdException w:name="Smart Hyperlink" w:semiHidden="1" w:unhideWhenUsed="1"/>
+    <w:lsdException w:name="Hashtag" w:semiHidden="1" w:unhideWhenUsed="1"/>
+    <w:lsdException w:name="Unresolved Mention" w:semiHidden="1" w:unhideWhenUsed="1"/>
+    <w:lsdException w:name="Smart Link" w:semiHidden="1" w:unhideWhenUsed="1"/>
   </w:latentStyles>
   <w:style w:type="paragraph" w:default="1" w:styleId="Normal">
     <w:name w:val="Normal"/>

</xml_diff>